<commit_message>
Add timer extension to tracking bot
</commit_message>
<xml_diff>
--- a/CourseMaterials/02_scratch/04_tracking_bot/tracking_bot.docx
+++ b/CourseMaterials/02_scratch/04_tracking_bot/tracking_bot.docx
@@ -721,6 +721,31 @@
         </w:rPr>
         <w:t>lives</w:t>
       </w:r>
+    </w:p>
+    <w:p>
+      <w:pPr>
+        <w:ind w:firstLine="540"/>
+        <w:rPr>
+          <w:rFonts w:ascii="Garamond" w:hAnsi="Garamond"/>
+        </w:rPr>
+      </w:pPr>
+      <w:r>
+        <w:t xml:space="preserve">□ </w:t>
+      </w:r>
+      <w:r>
+        <w:rPr>
+          <w:rFonts w:ascii="Garamond" w:hAnsi="Garamond"/>
+        </w:rPr>
+        <w:t>Add a timer so the player has a limited amount of time to win the level</w:t>
+      </w:r>
+    </w:p>
+    <w:p>
+      <w:pPr>
+        <w:ind w:firstLine="540"/>
+        <w:rPr>
+          <w:rFonts w:ascii="Garamond" w:hAnsi="Garamond"/>
+        </w:rPr>
+      </w:pPr>
     </w:p>
     <w:sectPr>
       <w:pgSz w:w="12240" w:h="15840"/>

</xml_diff>

<commit_message>
Better extensions for tracking bot
</commit_message>
<xml_diff>
--- a/CourseMaterials/02_scratch/04_tracking_bot/tracking_bot.docx
+++ b/CourseMaterials/02_scratch/04_tracking_bot/tracking_bot.docx
@@ -673,19 +673,45 @@
         <w:rPr>
           <w:rFonts w:ascii="Garamond" w:hAnsi="Garamond"/>
         </w:rPr>
-        <w:t>Add an “evil sprite” that chases the drawing spri</w:t>
-      </w:r>
-      <w:r>
-        <w:rPr>
-          <w:rFonts w:ascii="Garamond" w:hAnsi="Garamond"/>
-        </w:rPr>
-        <w:t>te</w:t>
-      </w:r>
-      <w:r>
-        <w:rPr>
-          <w:rFonts w:ascii="Garamond" w:hAnsi="Garamond"/>
-        </w:rPr>
-        <w:t xml:space="preserve"> and makes you lose if it touches it</w:t>
+        <w:t>Create</w:t>
+      </w:r>
+      <w:r>
+        <w:rPr>
+          <w:rFonts w:ascii="Garamond" w:hAnsi="Garamond"/>
+        </w:rPr>
+        <w:t xml:space="preserve"> </w:t>
+      </w:r>
+      <w:proofErr w:type="spellStart"/>
+      <w:r>
+        <w:rPr>
+          <w:rFonts w:ascii="Garamond" w:hAnsi="Garamond"/>
+        </w:rPr>
+        <w:t>a</w:t>
+      </w:r>
+      <w:proofErr w:type="spellEnd"/>
+      <w:r>
+        <w:rPr>
+          <w:rFonts w:ascii="Garamond" w:hAnsi="Garamond"/>
+        </w:rPr>
+        <w:t xml:space="preserve"> 3+ frame</w:t>
+      </w:r>
+      <w:r>
+        <w:rPr>
+          <w:rFonts w:ascii="Garamond" w:hAnsi="Garamond"/>
+        </w:rPr>
+        <w:t xml:space="preserve"> explosion animation </w:t>
+      </w:r>
+      <w:r>
+        <w:rPr>
+          <w:rFonts w:ascii="Garamond" w:hAnsi="Garamond"/>
+        </w:rPr>
+        <w:t>when</w:t>
+      </w:r>
+      <w:r>
+        <w:rPr>
+          <w:rFonts w:ascii="Garamond" w:hAnsi="Garamond"/>
+        </w:rPr>
+        <w:t xml:space="preserve"> the tracking bot touches brown</w:t>
       </w:r>
     </w:p>
     <w:p>
@@ -702,7 +728,19 @@
         <w:rPr>
           <w:rFonts w:ascii="Garamond" w:hAnsi="Garamond"/>
         </w:rPr>
-        <w:t>Add an explosion animation if the tracking bot touches brown</w:t>
+        <w:t xml:space="preserve">Add </w:t>
+      </w:r>
+      <w:r>
+        <w:rPr>
+          <w:rFonts w:ascii="Garamond" w:hAnsi="Garamond"/>
+        </w:rPr>
+        <w:t xml:space="preserve">the concept of </w:t>
+      </w:r>
+      <w:r>
+        <w:rPr>
+          <w:rFonts w:ascii="Garamond" w:hAnsi="Garamond"/>
+        </w:rPr>
+        <w:t>lives</w:t>
       </w:r>
     </w:p>
     <w:p>
@@ -713,25 +751,47 @@
         </w:rPr>
       </w:pPr>
       <w:r>
+        <w:t>□</w:t>
+      </w:r>
+      <w:r>
+        <w:t xml:space="preserve"> </w:t>
+      </w:r>
+      <w:r>
+        <w:rPr>
+          <w:rFonts w:ascii="Garamond" w:hAnsi="Garamond"/>
+        </w:rPr>
+        <w:t>Alter the code so instead of following a line, the tracking bot “shies” away from a line</w:t>
+      </w:r>
+    </w:p>
+    <w:p>
+      <w:pPr>
+        <w:ind w:firstLine="540"/>
+        <w:rPr>
+          <w:rFonts w:ascii="Garamond" w:hAnsi="Garamond"/>
+        </w:rPr>
+      </w:pPr>
+      <w:r>
+        <w:rPr>
+          <w:rFonts w:ascii="Garamond" w:hAnsi="Garamond"/>
+        </w:rPr>
+        <w:t xml:space="preserve">        </w:t>
+      </w:r>
+      <w:proofErr w:type="gramStart"/>
+      <w:r>
         <w:t xml:space="preserve">□ </w:t>
       </w:r>
       <w:r>
         <w:rPr>
           <w:rFonts w:ascii="Garamond" w:hAnsi="Garamond"/>
         </w:rPr>
-        <w:t xml:space="preserve">Add </w:t>
-      </w:r>
-      <w:r>
-        <w:rPr>
-          <w:rFonts w:ascii="Garamond" w:hAnsi="Garamond"/>
-        </w:rPr>
-        <w:t xml:space="preserve">the concept of </w:t>
-      </w:r>
-      <w:r>
-        <w:rPr>
-          <w:rFonts w:ascii="Garamond" w:hAnsi="Garamond"/>
-        </w:rPr>
-        <w:t>lives</w:t>
+        <w:t xml:space="preserve"> Create</w:t>
+      </w:r>
+      <w:proofErr w:type="gramEnd"/>
+      <w:r>
+        <w:rPr>
+          <w:rFonts w:ascii="Garamond" w:hAnsi="Garamond"/>
+        </w:rPr>
+        <w:t xml:space="preserve"> a start screen that allows the user to select which mode (follow or shy) to use</w:t>
       </w:r>
     </w:p>
     <w:p>
@@ -761,7 +821,7 @@
     </w:p>
     <w:sectPr>
       <w:pgSz w:w="12240" w:h="15840"/>
-      <w:pgMar w:top="1440" w:right="1440" w:bottom="1440" w:left="1440" w:header="720" w:footer="720" w:gutter="0"/>
+      <w:pgMar w:top="1440" w:right="1440" w:bottom="1341" w:left="1440" w:header="720" w:footer="720" w:gutter="0"/>
       <w:cols w:space="720"/>
       <w:docGrid w:linePitch="360"/>
     </w:sectPr>

</xml_diff>

<commit_message>
Better extensions for TrackingBot/Race car game
</commit_message>
<xml_diff>
--- a/CourseMaterials/02_scratch/04_tracking_bot/tracking_bot.docx
+++ b/CourseMaterials/02_scratch/04_tracking_bot/tracking_bot.docx
@@ -673,45 +673,39 @@
         <w:rPr>
           <w:rFonts w:ascii="Garamond" w:hAnsi="Garamond"/>
         </w:rPr>
-        <w:t>Create</w:t>
-      </w:r>
-      <w:r>
-        <w:rPr>
-          <w:rFonts w:ascii="Garamond" w:hAnsi="Garamond"/>
-        </w:rPr>
+        <w:t xml:space="preserve">Add </w:t>
+      </w:r>
+      <w:r>
+        <w:rPr>
+          <w:rFonts w:ascii="Garamond" w:hAnsi="Garamond"/>
+        </w:rPr>
+        <w:t xml:space="preserve">the concept of </w:t>
+      </w:r>
+      <w:r>
+        <w:rPr>
+          <w:rFonts w:ascii="Garamond" w:hAnsi="Garamond"/>
+        </w:rPr>
+        <w:t>lives</w:t>
+      </w:r>
+    </w:p>
+    <w:p>
+      <w:pPr>
+        <w:ind w:firstLine="540"/>
+        <w:rPr>
+          <w:rFonts w:ascii="Garamond" w:hAnsi="Garamond"/>
+        </w:rPr>
+      </w:pPr>
+      <w:r>
+        <w:t>□</w:t>
+      </w:r>
+      <w:r>
         <w:t xml:space="preserve"> </w:t>
       </w:r>
-      <w:proofErr w:type="spellStart"/>
-      <w:r>
-        <w:rPr>
-          <w:rFonts w:ascii="Garamond" w:hAnsi="Garamond"/>
-        </w:rPr>
-        <w:t>a</w:t>
-      </w:r>
-      <w:proofErr w:type="spellEnd"/>
-      <w:r>
-        <w:rPr>
-          <w:rFonts w:ascii="Garamond" w:hAnsi="Garamond"/>
-        </w:rPr>
-        <w:t xml:space="preserve"> 3+ frame</w:t>
-      </w:r>
-      <w:r>
-        <w:rPr>
-          <w:rFonts w:ascii="Garamond" w:hAnsi="Garamond"/>
-        </w:rPr>
-        <w:t xml:space="preserve"> explosion animation </w:t>
-      </w:r>
-      <w:r>
-        <w:rPr>
-          <w:rFonts w:ascii="Garamond" w:hAnsi="Garamond"/>
-        </w:rPr>
-        <w:t>when</w:t>
-      </w:r>
-      <w:r>
-        <w:rPr>
-          <w:rFonts w:ascii="Garamond" w:hAnsi="Garamond"/>
-        </w:rPr>
-        <w:t xml:space="preserve"> the tracking bot touches brown</w:t>
+      <w:r>
+        <w:rPr>
+          <w:rFonts w:ascii="Garamond" w:hAnsi="Garamond"/>
+        </w:rPr>
+        <w:t>Alter the code so instead of following a line, the tracking bot “shies” away from a line</w:t>
       </w:r>
     </w:p>
     <w:p>
@@ -722,25 +716,27 @@
         </w:rPr>
       </w:pPr>
       <w:r>
+        <w:rPr>
+          <w:rFonts w:ascii="Garamond" w:hAnsi="Garamond"/>
+        </w:rPr>
+        <w:t xml:space="preserve">        </w:t>
+      </w:r>
+      <w:proofErr w:type="gramStart"/>
+      <w:r>
         <w:t xml:space="preserve">□ </w:t>
       </w:r>
       <w:r>
         <w:rPr>
           <w:rFonts w:ascii="Garamond" w:hAnsi="Garamond"/>
         </w:rPr>
-        <w:t xml:space="preserve">Add </w:t>
-      </w:r>
-      <w:r>
-        <w:rPr>
-          <w:rFonts w:ascii="Garamond" w:hAnsi="Garamond"/>
-        </w:rPr>
-        <w:t xml:space="preserve">the concept of </w:t>
-      </w:r>
-      <w:r>
-        <w:rPr>
-          <w:rFonts w:ascii="Garamond" w:hAnsi="Garamond"/>
-        </w:rPr>
-        <w:t>lives</w:t>
+        <w:t xml:space="preserve"> Create</w:t>
+      </w:r>
+      <w:proofErr w:type="gramEnd"/>
+      <w:r>
+        <w:rPr>
+          <w:rFonts w:ascii="Garamond" w:hAnsi="Garamond"/>
+        </w:rPr>
+        <w:t xml:space="preserve"> a start screen that allows the user to select which mode (follow or shy) to use</w:t>
       </w:r>
     </w:p>
     <w:p>
@@ -751,64 +747,13 @@
         </w:rPr>
       </w:pPr>
       <w:r>
-        <w:t>□</w:t>
-      </w:r>
-      <w:r>
-        <w:t xml:space="preserve"> </w:t>
-      </w:r>
-      <w:r>
-        <w:rPr>
-          <w:rFonts w:ascii="Garamond" w:hAnsi="Garamond"/>
-        </w:rPr>
-        <w:t>Alter the code so instead of following a line, the tracking bot “shies” away from a line</w:t>
-      </w:r>
-    </w:p>
-    <w:p>
-      <w:pPr>
-        <w:ind w:firstLine="540"/>
-        <w:rPr>
-          <w:rFonts w:ascii="Garamond" w:hAnsi="Garamond"/>
-        </w:rPr>
-      </w:pPr>
-      <w:r>
-        <w:rPr>
-          <w:rFonts w:ascii="Garamond" w:hAnsi="Garamond"/>
-        </w:rPr>
-        <w:t xml:space="preserve">        </w:t>
-      </w:r>
-      <w:proofErr w:type="gramStart"/>
-      <w:r>
         <w:t xml:space="preserve">□ </w:t>
       </w:r>
       <w:r>
         <w:rPr>
           <w:rFonts w:ascii="Garamond" w:hAnsi="Garamond"/>
         </w:rPr>
-        <w:t xml:space="preserve"> Create</w:t>
-      </w:r>
-      <w:proofErr w:type="gramEnd"/>
-      <w:r>
-        <w:rPr>
-          <w:rFonts w:ascii="Garamond" w:hAnsi="Garamond"/>
-        </w:rPr>
-        <w:t xml:space="preserve"> a start screen that allows the user to select which mode (follow or shy) to use</w:t>
-      </w:r>
-    </w:p>
-    <w:p>
-      <w:pPr>
-        <w:ind w:firstLine="540"/>
-        <w:rPr>
-          <w:rFonts w:ascii="Garamond" w:hAnsi="Garamond"/>
-        </w:rPr>
-      </w:pPr>
-      <w:r>
-        <w:t xml:space="preserve">□ </w:t>
-      </w:r>
-      <w:r>
-        <w:rPr>
-          <w:rFonts w:ascii="Garamond" w:hAnsi="Garamond"/>
-        </w:rPr>
-        <w:t>Add a timer so the player has a limited amount of time to win the level</w:t>
+        <w:t>Create a “free play” mode where the player gets points for hitting random popup sprites</w:t>
       </w:r>
     </w:p>
     <w:p>

</xml_diff>